<commit_message>
Update data dictionary, DOCX, and PDF files
</commit_message>
<xml_diff>
--- a/public/export/COVID AMP documentation 120920.docx
+++ b/public/export/COVID AMP documentation 120920.docx
@@ -38,7 +38,37 @@
           <w:rFonts w:ascii="Calibri" w:hAnsi="Calibri" w:cs="Calibri"/>
           <w:color w:val="353535"/>
         </w:rPr>
-        <w:t xml:space="preserve"> from US states and the District of Columbia, US local governments (counties, cities) and national governments globally. </w:t>
+        <w:t xml:space="preserve"> from US </w:t>
+      </w:r>
+      <w:proofErr w:type="spellStart"/>
+      <w:r>
+        <w:rPr>
+          <w:rFonts w:ascii="Calibri" w:hAnsi="Calibri" w:cs="Calibri"/>
+          <w:color w:val="353535"/>
+        </w:rPr>
+        <w:t>stat</w:t>
+      </w:r>
+      <w:r>
+        <w:rPr>
+          <w:rFonts w:ascii="Calibri" w:hAnsi="Calibri" w:cs="Calibri"/>
+          <w:color w:val="353535"/>
+        </w:rPr>
+        <w:t>a</w:t>
+      </w:r>
+      <w:r>
+        <w:rPr>
+          <w:rFonts w:ascii="Calibri" w:hAnsi="Calibri" w:cs="Calibri"/>
+          <w:color w:val="353535"/>
+        </w:rPr>
+        <w:t>es</w:t>
+      </w:r>
+      <w:proofErr w:type="spellEnd"/>
+      <w:r>
+        <w:rPr>
+          <w:rFonts w:ascii="Calibri" w:hAnsi="Calibri" w:cs="Calibri"/>
+          <w:color w:val="353535"/>
+        </w:rPr>
+        <w:t xml:space="preserve"> and the District of Columbia, US local governments (counties, cities) and national governments globally. </w:t>
       </w:r>
     </w:p>
     <w:p>
@@ -682,23 +712,7 @@
           <w:rFonts w:ascii="Calibri" w:hAnsi="Calibri" w:cs="Calibri"/>
           <w:color w:val="222222"/>
         </w:rPr>
-        <w:t xml:space="preserve"> Attribution </w:t>
-      </w:r>
-      <w:proofErr w:type="gramStart"/>
-      <w:r>
-        <w:rPr>
-          <w:rFonts w:ascii="Calibri" w:hAnsi="Calibri" w:cs="Calibri"/>
-          <w:color w:val="222222"/>
-        </w:rPr>
-        <w:t>By</w:t>
-      </w:r>
-      <w:proofErr w:type="gramEnd"/>
-      <w:r>
-        <w:rPr>
-          <w:rFonts w:ascii="Calibri" w:hAnsi="Calibri" w:cs="Calibri"/>
-          <w:color w:val="222222"/>
-        </w:rPr>
-        <w:t xml:space="preserve"> License agreement (</w:t>
+        <w:t> Attribution By License agreement (</w:t>
       </w:r>
       <w:hyperlink r:id="rId11" w:tgtFrame="_blank" w:history="1">
         <w:r>
@@ -869,7 +883,21 @@
         <w:rPr>
           <w:rFonts w:ascii="Calibri" w:hAnsi="Calibri" w:cs="Calibri"/>
         </w:rPr>
-        <w:t xml:space="preserve">the team first developed a custom data taxonomy and data dictionary to define key metadata and organize the dataset. These data are populated directly by the policy coding team into Airtable and transferred </w:t>
+        <w:t xml:space="preserve">the team first developed a custom data taxonomy and data dictionary to define key metadata and organize the dataset. These data are populated directly by the policy coding team into </w:t>
+      </w:r>
+      <w:proofErr w:type="spellStart"/>
+      <w:r>
+        <w:rPr>
+          <w:rFonts w:ascii="Calibri" w:hAnsi="Calibri" w:cs="Calibri"/>
+        </w:rPr>
+        <w:t>Airtable</w:t>
+      </w:r>
+      <w:proofErr w:type="spellEnd"/>
+      <w:r>
+        <w:rPr>
+          <w:rFonts w:ascii="Calibri" w:hAnsi="Calibri" w:cs="Calibri"/>
+        </w:rPr>
+        <w:t xml:space="preserve"> and transferred </w:t>
       </w:r>
       <w:r>
         <w:rPr>
@@ -2986,11 +3014,18 @@
       <w:r>
         <w:rPr>
           <w:rFonts w:ascii="Calibri" w:hAnsi="Calibri" w:cs="Calibri"/>
+          <w:color w:val="222222"/>
+        </w:rPr>
+        <w:t>Partially open</w:t>
+      </w:r>
+      <w:r>
+        <w:rPr>
+          <w:rFonts w:ascii="Calibri" w:hAnsi="Calibri" w:cs="Calibri"/>
           <w:b/>
           <w:bCs/>
           <w:color w:val="222222"/>
         </w:rPr>
-        <w:t xml:space="preserve">Partially open </w:t>
+        <w:t xml:space="preserve"> </w:t>
       </w:r>
       <w:r>
         <w:rPr>
@@ -3756,23 +3791,7 @@
           <w:rFonts w:ascii="Calibri" w:hAnsi="Calibri" w:cs="Calibri"/>
           <w:color w:val="353535"/>
         </w:rPr>
-        <w:t xml:space="preserve"> the Creative Commons Attribution-</w:t>
-      </w:r>
-      <w:proofErr w:type="gramStart"/>
-      <w:r>
-        <w:rPr>
-          <w:rFonts w:ascii="Calibri" w:hAnsi="Calibri" w:cs="Calibri"/>
-          <w:color w:val="353535"/>
-        </w:rPr>
-        <w:t>Non Commercial</w:t>
-      </w:r>
-      <w:proofErr w:type="gramEnd"/>
-      <w:r>
-        <w:rPr>
-          <w:rFonts w:ascii="Calibri" w:hAnsi="Calibri" w:cs="Calibri"/>
-          <w:color w:val="353535"/>
-        </w:rPr>
-        <w:t xml:space="preserve"> 4.0 International license.</w:t>
+        <w:t xml:space="preserve"> the Creative Commons Attribution-Non Commercial 4.0 International license.</w:t>
       </w:r>
     </w:p>
     <w:p>
@@ -5614,21 +5633,7 @@
           <w:rFonts w:ascii="Calibri" w:hAnsi="Calibri" w:cs="Calibri"/>
         </w:rPr>
         <w:lastRenderedPageBreak/>
-        <w:t xml:space="preserve">cases. (We report the modelled deaths as those 30 days in the future to capture the average </w:t>
-      </w:r>
-      <w:proofErr w:type="gramStart"/>
-      <w:r>
-        <w:rPr>
-          <w:rFonts w:ascii="Calibri" w:hAnsi="Calibri" w:cs="Calibri"/>
-        </w:rPr>
-        <w:t>30 day</w:t>
-      </w:r>
-      <w:proofErr w:type="gramEnd"/>
-      <w:r>
-        <w:rPr>
-          <w:rFonts w:ascii="Calibri" w:hAnsi="Calibri" w:cs="Calibri"/>
-        </w:rPr>
-        <w:t xml:space="preserve"> lag from start of infection to death.)</w:t>
+        <w:t>cases. (We report the modelled deaths as those 30 days in the future to capture the average 30 day lag from start of infection to death.)</w:t>
       </w:r>
     </w:p>
     <w:p>

</xml_diff>